<commit_message>
Actualizacion de Project y Tareas
</commit_message>
<xml_diff>
--- a/Tareas ABP_Semana_11 a 18.docx
+++ b/Tareas ABP_Semana_11 a 18.docx
@@ -73,11 +73,13 @@
           <w:numId w:val="1"/>
         </w:numPr>
         <w:rPr>
-          <w:sz w:val="24"/>
-        </w:rPr>
-      </w:pPr>
-      <w:r>
-        <w:rPr>
+          <w:color w:val="FF0000"/>
+          <w:sz w:val="24"/>
+        </w:rPr>
+      </w:pPr>
+      <w:r>
+        <w:rPr>
+          <w:color w:val="FF0000"/>
           <w:sz w:val="24"/>
         </w:rPr>
         <w:t>Diagramas de clases</w:t>
@@ -98,494 +100,500 @@
         <w:rPr>
           <w:sz w:val="24"/>
         </w:rPr>
-        <w:t>Hacer presupuesto de SDM y añadirlo al presupuesto del ABP</w:t>
-      </w:r>
-    </w:p>
-    <w:p>
-      <w:pPr>
-        <w:pStyle w:val="Prrafodelista"/>
-        <w:numPr>
-          <w:ilvl w:val="1"/>
-          <w:numId w:val="1"/>
-        </w:numPr>
-        <w:rPr>
-          <w:sz w:val="24"/>
-        </w:rPr>
-      </w:pPr>
-      <w:r>
-        <w:rPr>
-          <w:sz w:val="24"/>
-        </w:rPr>
-        <w:t>Definir los 5 objetivos de la asignatura en nuestro ABP:</w:t>
-      </w:r>
-    </w:p>
-    <w:p>
-      <w:pPr>
-        <w:pStyle w:val="Prrafodelista"/>
-        <w:numPr>
-          <w:ilvl w:val="2"/>
-          <w:numId w:val="1"/>
-        </w:numPr>
-        <w:rPr>
-          <w:sz w:val="24"/>
-        </w:rPr>
-      </w:pPr>
-      <w:r>
-        <w:rPr>
-          <w:sz w:val="24"/>
-        </w:rPr>
-        <w:t xml:space="preserve">Usar CMS </w:t>
-      </w:r>
-      <w:r>
-        <w:rPr>
-          <w:rFonts w:cstheme="minorHAnsi"/>
-          <w:sz w:val="24"/>
-        </w:rPr>
-        <w:t>≠</w:t>
-      </w:r>
-      <w:r>
-        <w:rPr>
-          <w:sz w:val="24"/>
-        </w:rPr>
-        <w:t>roles</w:t>
-      </w:r>
-    </w:p>
-    <w:p>
-      <w:pPr>
-        <w:pStyle w:val="Prrafodelista"/>
-        <w:numPr>
-          <w:ilvl w:val="2"/>
-          <w:numId w:val="1"/>
-        </w:numPr>
-        <w:rPr>
-          <w:sz w:val="24"/>
-        </w:rPr>
-      </w:pPr>
-      <w:r>
-        <w:rPr>
-          <w:sz w:val="24"/>
-        </w:rPr>
-        <w:t xml:space="preserve">Difusión </w:t>
-      </w:r>
-      <w:r>
-        <w:rPr>
-          <w:sz w:val="24"/>
-        </w:rPr>
-        <w:sym w:font="Wingdings" w:char="F0E0"/>
-      </w:r>
-      <w:r>
-        <w:rPr>
-          <w:sz w:val="24"/>
-        </w:rPr>
-        <w:t xml:space="preserve"> posicionamiento</w:t>
-      </w:r>
-    </w:p>
-    <w:p>
-      <w:pPr>
-        <w:pStyle w:val="Prrafodelista"/>
-        <w:numPr>
-          <w:ilvl w:val="2"/>
-          <w:numId w:val="1"/>
-        </w:numPr>
-        <w:rPr>
-          <w:sz w:val="24"/>
-        </w:rPr>
-      </w:pPr>
-      <w:r>
-        <w:rPr>
-          <w:sz w:val="24"/>
-        </w:rPr>
-        <w:t xml:space="preserve">Transformación de formatos </w:t>
-      </w:r>
-      <w:r>
-        <w:rPr>
-          <w:sz w:val="24"/>
-        </w:rPr>
-        <w:sym w:font="Wingdings" w:char="F0E0"/>
-      </w:r>
-      <w:r>
-        <w:rPr>
-          <w:sz w:val="24"/>
-        </w:rPr>
-        <w:t xml:space="preserve"> </w:t>
-      </w:r>
-      <w:proofErr w:type="spellStart"/>
-      <w:r>
-        <w:rPr>
-          <w:sz w:val="24"/>
-        </w:rPr>
-        <w:t>html</w:t>
-      </w:r>
-      <w:proofErr w:type="spellEnd"/>
-      <w:r>
-        <w:rPr>
-          <w:sz w:val="24"/>
-        </w:rPr>
-        <w:t xml:space="preserve"> – </w:t>
-      </w:r>
-      <w:proofErr w:type="spellStart"/>
-      <w:r>
-        <w:rPr>
-          <w:sz w:val="24"/>
-        </w:rPr>
-        <w:t>Epub</w:t>
-      </w:r>
-      <w:proofErr w:type="spellEnd"/>
-      <w:r>
-        <w:rPr>
-          <w:sz w:val="24"/>
-        </w:rPr>
-        <w:t xml:space="preserve">     </w:t>
-      </w:r>
-      <w:proofErr w:type="spellStart"/>
-      <w:r>
-        <w:rPr>
-          <w:sz w:val="24"/>
-        </w:rPr>
-        <w:t>latex</w:t>
-      </w:r>
-      <w:proofErr w:type="spellEnd"/>
-      <w:r>
-        <w:rPr>
-          <w:sz w:val="24"/>
-        </w:rPr>
-        <w:t xml:space="preserve"> – </w:t>
-      </w:r>
-      <w:proofErr w:type="spellStart"/>
-      <w:r>
-        <w:rPr>
-          <w:sz w:val="24"/>
-        </w:rPr>
-        <w:t>pdf</w:t>
-      </w:r>
-      <w:proofErr w:type="spellEnd"/>
-      <w:r>
-        <w:rPr>
-          <w:sz w:val="24"/>
-        </w:rPr>
-        <w:t xml:space="preserve"> </w:t>
-      </w:r>
-    </w:p>
-    <w:p>
-      <w:pPr>
-        <w:pStyle w:val="Prrafodelista"/>
-        <w:numPr>
-          <w:ilvl w:val="2"/>
-          <w:numId w:val="1"/>
-        </w:numPr>
-        <w:rPr>
-          <w:sz w:val="24"/>
-        </w:rPr>
-      </w:pPr>
-      <w:r>
-        <w:rPr>
-          <w:sz w:val="24"/>
-        </w:rPr>
-        <w:t xml:space="preserve">Consumo </w:t>
-      </w:r>
-      <w:proofErr w:type="spellStart"/>
-      <w:r>
-        <w:rPr>
-          <w:sz w:val="24"/>
-        </w:rPr>
-        <w:t>API´s</w:t>
-      </w:r>
-      <w:proofErr w:type="spellEnd"/>
-      <w:r>
-        <w:rPr>
-          <w:sz w:val="24"/>
-        </w:rPr>
-        <w:t xml:space="preserve"> de terceros y propios</w:t>
-      </w:r>
-    </w:p>
-    <w:p>
-      <w:pPr>
-        <w:pStyle w:val="Prrafodelista"/>
-        <w:numPr>
-          <w:ilvl w:val="2"/>
-          <w:numId w:val="1"/>
-        </w:numPr>
-        <w:rPr>
-          <w:sz w:val="24"/>
-        </w:rPr>
-      </w:pPr>
-      <w:r>
-        <w:rPr>
-          <w:sz w:val="24"/>
-        </w:rPr>
-        <w:t xml:space="preserve">Delegar autorización – </w:t>
-      </w:r>
-      <w:proofErr w:type="spellStart"/>
-      <w:r>
-        <w:rPr>
-          <w:sz w:val="24"/>
-        </w:rPr>
-        <w:t>OAuth</w:t>
-      </w:r>
-      <w:proofErr w:type="spellEnd"/>
-      <w:r>
-        <w:rPr>
-          <w:sz w:val="24"/>
-        </w:rPr>
-        <w:t xml:space="preserve"> 2.0</w:t>
-      </w:r>
-    </w:p>
-    <w:p>
-      <w:pPr>
-        <w:pStyle w:val="Prrafodelista"/>
-        <w:ind w:left="2160"/>
-        <w:rPr>
-          <w:sz w:val="24"/>
-        </w:rPr>
-      </w:pPr>
-    </w:p>
-    <w:p>
-      <w:pPr>
-        <w:pStyle w:val="Prrafodelista"/>
-        <w:numPr>
-          <w:ilvl w:val="0"/>
-          <w:numId w:val="1"/>
-        </w:numPr>
-        <w:rPr>
-          <w:sz w:val="24"/>
-          <w:u w:val="single"/>
-        </w:rPr>
-      </w:pPr>
-      <w:r>
-        <w:rPr>
-          <w:sz w:val="24"/>
-          <w:u w:val="single"/>
-        </w:rPr>
-        <w:t>Para el desarrollo de la aplicación</w:t>
-      </w:r>
-    </w:p>
-    <w:p>
-      <w:pPr>
-        <w:pStyle w:val="Prrafodelista"/>
-        <w:numPr>
-          <w:ilvl w:val="1"/>
-          <w:numId w:val="1"/>
-        </w:numPr>
-        <w:rPr>
-          <w:sz w:val="24"/>
-        </w:rPr>
-      </w:pPr>
-      <w:r>
-        <w:rPr>
-          <w:sz w:val="24"/>
-        </w:rPr>
-        <w:t xml:space="preserve">Documentarse de </w:t>
-      </w:r>
-      <w:proofErr w:type="spellStart"/>
-      <w:r>
-        <w:rPr>
-          <w:sz w:val="24"/>
-        </w:rPr>
-        <w:t>OAuth</w:t>
-      </w:r>
-      <w:proofErr w:type="spellEnd"/>
-      <w:r>
-        <w:rPr>
-          <w:sz w:val="24"/>
-        </w:rPr>
-        <w:t xml:space="preserve"> 2.0</w:t>
-      </w:r>
-    </w:p>
-    <w:p>
-      <w:pPr>
-        <w:pStyle w:val="Prrafodelista"/>
-        <w:numPr>
-          <w:ilvl w:val="1"/>
-          <w:numId w:val="1"/>
-        </w:numPr>
-        <w:rPr>
-          <w:sz w:val="24"/>
-        </w:rPr>
-      </w:pPr>
-      <w:r>
-        <w:rPr>
-          <w:sz w:val="24"/>
-        </w:rPr>
-        <w:t xml:space="preserve">Integración de </w:t>
-      </w:r>
-      <w:proofErr w:type="spellStart"/>
-      <w:r>
-        <w:rPr>
-          <w:sz w:val="24"/>
-        </w:rPr>
-        <w:t>maven</w:t>
-      </w:r>
-      <w:proofErr w:type="spellEnd"/>
-      <w:r>
-        <w:rPr>
-          <w:sz w:val="24"/>
-        </w:rPr>
-        <w:t xml:space="preserve"> </w:t>
-      </w:r>
-      <w:proofErr w:type="spellStart"/>
-      <w:r>
-        <w:rPr>
-          <w:sz w:val="24"/>
-        </w:rPr>
-        <w:t>webApp</w:t>
-      </w:r>
-      <w:proofErr w:type="spellEnd"/>
-      <w:r>
-        <w:rPr>
-          <w:sz w:val="24"/>
-        </w:rPr>
-        <w:t xml:space="preserve"> con </w:t>
-      </w:r>
-      <w:proofErr w:type="spellStart"/>
-      <w:r>
-        <w:rPr>
-          <w:sz w:val="24"/>
-        </w:rPr>
-        <w:t>API´s</w:t>
-      </w:r>
-      <w:proofErr w:type="spellEnd"/>
-      <w:r>
-        <w:rPr>
-          <w:sz w:val="24"/>
-        </w:rPr>
-        <w:t xml:space="preserve"> externas (dependencias propias) </w:t>
-      </w:r>
-      <w:r>
-        <w:rPr>
-          <w:sz w:val="24"/>
-        </w:rPr>
-        <w:sym w:font="Wingdings" w:char="F0E0"/>
-      </w:r>
-      <w:r>
-        <w:rPr>
-          <w:sz w:val="24"/>
-        </w:rPr>
-        <w:t xml:space="preserve"> de </w:t>
-      </w:r>
-      <w:proofErr w:type="spellStart"/>
-      <w:r>
-        <w:rPr>
-          <w:sz w:val="24"/>
-        </w:rPr>
-        <w:t>war</w:t>
-      </w:r>
-      <w:proofErr w:type="spellEnd"/>
-      <w:r>
-        <w:rPr>
-          <w:sz w:val="24"/>
-        </w:rPr>
-        <w:t xml:space="preserve"> a </w:t>
-      </w:r>
-      <w:proofErr w:type="spellStart"/>
-      <w:r>
-        <w:rPr>
-          <w:sz w:val="24"/>
-        </w:rPr>
-        <w:t>war</w:t>
-      </w:r>
-      <w:proofErr w:type="spellEnd"/>
-    </w:p>
-    <w:p>
-      <w:pPr>
-        <w:pStyle w:val="Prrafodelista"/>
-        <w:numPr>
-          <w:ilvl w:val="1"/>
-          <w:numId w:val="1"/>
-        </w:numPr>
-        <w:rPr>
-          <w:sz w:val="24"/>
-        </w:rPr>
-      </w:pPr>
-      <w:r>
-        <w:rPr>
-          <w:sz w:val="24"/>
-        </w:rPr>
-        <w:t xml:space="preserve">Actualizar </w:t>
-      </w:r>
-      <w:r>
-        <w:rPr>
-          <w:sz w:val="24"/>
-        </w:rPr>
-        <w:t>documento de seguimiento SMBI</w:t>
-      </w:r>
-    </w:p>
-    <w:p>
-      <w:pPr>
-        <w:pStyle w:val="Prrafodelista"/>
-        <w:numPr>
-          <w:ilvl w:val="1"/>
-          <w:numId w:val="1"/>
-        </w:numPr>
-        <w:rPr>
-          <w:sz w:val="24"/>
-        </w:rPr>
-      </w:pPr>
-      <w:proofErr w:type="spellStart"/>
-      <w:r>
-        <w:rPr>
-          <w:sz w:val="24"/>
-        </w:rPr>
-        <w:t>JPAs</w:t>
-      </w:r>
-      <w:proofErr w:type="spellEnd"/>
-    </w:p>
-    <w:p>
-      <w:pPr>
-        <w:pStyle w:val="Prrafodelista"/>
-        <w:numPr>
-          <w:ilvl w:val="1"/>
-          <w:numId w:val="1"/>
-        </w:numPr>
-        <w:rPr>
-          <w:sz w:val="24"/>
-        </w:rPr>
-      </w:pPr>
-      <w:proofErr w:type="spellStart"/>
-      <w:r>
-        <w:rPr>
-          <w:sz w:val="24"/>
-        </w:rPr>
-        <w:t>Servlets</w:t>
-      </w:r>
-      <w:proofErr w:type="spellEnd"/>
-    </w:p>
-    <w:p>
-      <w:pPr>
-        <w:pStyle w:val="Prrafodelista"/>
-        <w:numPr>
-          <w:ilvl w:val="1"/>
-          <w:numId w:val="1"/>
-        </w:numPr>
-        <w:rPr>
-          <w:sz w:val="24"/>
-        </w:rPr>
-      </w:pPr>
-      <w:r>
-        <w:rPr>
-          <w:sz w:val="24"/>
-        </w:rPr>
-        <w:t>Test Unitarios</w:t>
-      </w:r>
-    </w:p>
-    <w:p>
-      <w:pPr>
-        <w:pStyle w:val="Prrafodelista"/>
-        <w:numPr>
-          <w:ilvl w:val="1"/>
-          <w:numId w:val="1"/>
-        </w:numPr>
-        <w:rPr>
-          <w:sz w:val="24"/>
-        </w:rPr>
-      </w:pPr>
-      <w:r>
-        <w:rPr>
-          <w:sz w:val="24"/>
-        </w:rPr>
-        <w:t>Log4j</w:t>
+        <w:t>Hacer presupuesto de SDM y añadirlo al presupuesto del AB</w:t>
+      </w:r>
+      <w:r>
+        <w:rPr>
+          <w:sz w:val="24"/>
+        </w:rPr>
+        <w:t>P</w:t>
       </w:r>
       <w:bookmarkStart w:id="0" w:name="_GoBack"/>
       <w:bookmarkEnd w:id="0"/>
+    </w:p>
+    <w:p>
+      <w:pPr>
+        <w:pStyle w:val="Prrafodelista"/>
+        <w:numPr>
+          <w:ilvl w:val="1"/>
+          <w:numId w:val="1"/>
+        </w:numPr>
+        <w:rPr>
+          <w:sz w:val="24"/>
+        </w:rPr>
+      </w:pPr>
+      <w:r>
+        <w:rPr>
+          <w:sz w:val="24"/>
+        </w:rPr>
+        <w:t>Definir los 5 objetivos de la asignatura en nuestro ABP:</w:t>
+      </w:r>
+    </w:p>
+    <w:p>
+      <w:pPr>
+        <w:pStyle w:val="Prrafodelista"/>
+        <w:numPr>
+          <w:ilvl w:val="2"/>
+          <w:numId w:val="1"/>
+        </w:numPr>
+        <w:rPr>
+          <w:sz w:val="24"/>
+        </w:rPr>
+      </w:pPr>
+      <w:r>
+        <w:rPr>
+          <w:sz w:val="24"/>
+        </w:rPr>
+        <w:t xml:space="preserve">Usar CMS </w:t>
+      </w:r>
+      <w:r>
+        <w:rPr>
+          <w:rFonts w:cstheme="minorHAnsi"/>
+          <w:sz w:val="24"/>
+        </w:rPr>
+        <w:t>≠</w:t>
+      </w:r>
+      <w:r>
+        <w:rPr>
+          <w:sz w:val="24"/>
+        </w:rPr>
+        <w:t>roles</w:t>
+      </w:r>
+    </w:p>
+    <w:p>
+      <w:pPr>
+        <w:pStyle w:val="Prrafodelista"/>
+        <w:numPr>
+          <w:ilvl w:val="2"/>
+          <w:numId w:val="1"/>
+        </w:numPr>
+        <w:rPr>
+          <w:sz w:val="24"/>
+        </w:rPr>
+      </w:pPr>
+      <w:r>
+        <w:rPr>
+          <w:sz w:val="24"/>
+        </w:rPr>
+        <w:t xml:space="preserve">Difusión </w:t>
+      </w:r>
+      <w:r>
+        <w:rPr>
+          <w:sz w:val="24"/>
+        </w:rPr>
+        <w:sym w:font="Wingdings" w:char="F0E0"/>
+      </w:r>
+      <w:r>
+        <w:rPr>
+          <w:sz w:val="24"/>
+        </w:rPr>
+        <w:t xml:space="preserve"> posicionamiento</w:t>
+      </w:r>
+    </w:p>
+    <w:p>
+      <w:pPr>
+        <w:pStyle w:val="Prrafodelista"/>
+        <w:numPr>
+          <w:ilvl w:val="2"/>
+          <w:numId w:val="1"/>
+        </w:numPr>
+        <w:rPr>
+          <w:sz w:val="24"/>
+        </w:rPr>
+      </w:pPr>
+      <w:r>
+        <w:rPr>
+          <w:sz w:val="24"/>
+        </w:rPr>
+        <w:t xml:space="preserve">Transformación de formatos </w:t>
+      </w:r>
+      <w:r>
+        <w:rPr>
+          <w:sz w:val="24"/>
+        </w:rPr>
+        <w:sym w:font="Wingdings" w:char="F0E0"/>
+      </w:r>
+      <w:r>
+        <w:rPr>
+          <w:sz w:val="24"/>
+        </w:rPr>
+        <w:t xml:space="preserve"> </w:t>
+      </w:r>
+      <w:proofErr w:type="spellStart"/>
+      <w:r>
+        <w:rPr>
+          <w:sz w:val="24"/>
+        </w:rPr>
+        <w:t>html</w:t>
+      </w:r>
+      <w:proofErr w:type="spellEnd"/>
+      <w:r>
+        <w:rPr>
+          <w:sz w:val="24"/>
+        </w:rPr>
+        <w:t xml:space="preserve"> – </w:t>
+      </w:r>
+      <w:proofErr w:type="spellStart"/>
+      <w:r>
+        <w:rPr>
+          <w:sz w:val="24"/>
+        </w:rPr>
+        <w:t>Epub</w:t>
+      </w:r>
+      <w:proofErr w:type="spellEnd"/>
+      <w:r>
+        <w:rPr>
+          <w:sz w:val="24"/>
+        </w:rPr>
+        <w:t xml:space="preserve">     </w:t>
+      </w:r>
+      <w:proofErr w:type="spellStart"/>
+      <w:r>
+        <w:rPr>
+          <w:sz w:val="24"/>
+        </w:rPr>
+        <w:t>latex</w:t>
+      </w:r>
+      <w:proofErr w:type="spellEnd"/>
+      <w:r>
+        <w:rPr>
+          <w:sz w:val="24"/>
+        </w:rPr>
+        <w:t xml:space="preserve"> – </w:t>
+      </w:r>
+      <w:proofErr w:type="spellStart"/>
+      <w:r>
+        <w:rPr>
+          <w:sz w:val="24"/>
+        </w:rPr>
+        <w:t>pdf</w:t>
+      </w:r>
+      <w:proofErr w:type="spellEnd"/>
+      <w:r>
+        <w:rPr>
+          <w:sz w:val="24"/>
+        </w:rPr>
+        <w:t xml:space="preserve"> </w:t>
+      </w:r>
+    </w:p>
+    <w:p>
+      <w:pPr>
+        <w:pStyle w:val="Prrafodelista"/>
+        <w:numPr>
+          <w:ilvl w:val="2"/>
+          <w:numId w:val="1"/>
+        </w:numPr>
+        <w:rPr>
+          <w:sz w:val="24"/>
+        </w:rPr>
+      </w:pPr>
+      <w:r>
+        <w:rPr>
+          <w:sz w:val="24"/>
+        </w:rPr>
+        <w:t xml:space="preserve">Consumo </w:t>
+      </w:r>
+      <w:proofErr w:type="spellStart"/>
+      <w:r>
+        <w:rPr>
+          <w:sz w:val="24"/>
+        </w:rPr>
+        <w:t>API´s</w:t>
+      </w:r>
+      <w:proofErr w:type="spellEnd"/>
+      <w:r>
+        <w:rPr>
+          <w:sz w:val="24"/>
+        </w:rPr>
+        <w:t xml:space="preserve"> de terceros y propios</w:t>
+      </w:r>
+    </w:p>
+    <w:p>
+      <w:pPr>
+        <w:pStyle w:val="Prrafodelista"/>
+        <w:numPr>
+          <w:ilvl w:val="2"/>
+          <w:numId w:val="1"/>
+        </w:numPr>
+        <w:rPr>
+          <w:sz w:val="24"/>
+        </w:rPr>
+      </w:pPr>
+      <w:r>
+        <w:rPr>
+          <w:sz w:val="24"/>
+        </w:rPr>
+        <w:t xml:space="preserve">Delegar autorización – </w:t>
+      </w:r>
+      <w:proofErr w:type="spellStart"/>
+      <w:r>
+        <w:rPr>
+          <w:sz w:val="24"/>
+        </w:rPr>
+        <w:t>OAuth</w:t>
+      </w:r>
+      <w:proofErr w:type="spellEnd"/>
+      <w:r>
+        <w:rPr>
+          <w:sz w:val="24"/>
+        </w:rPr>
+        <w:t xml:space="preserve"> 2.0</w:t>
+      </w:r>
+    </w:p>
+    <w:p>
+      <w:pPr>
+        <w:pStyle w:val="Prrafodelista"/>
+        <w:ind w:left="2160"/>
+        <w:rPr>
+          <w:sz w:val="24"/>
+        </w:rPr>
+      </w:pPr>
+    </w:p>
+    <w:p>
+      <w:pPr>
+        <w:pStyle w:val="Prrafodelista"/>
+        <w:numPr>
+          <w:ilvl w:val="0"/>
+          <w:numId w:val="1"/>
+        </w:numPr>
+        <w:rPr>
+          <w:sz w:val="24"/>
+          <w:u w:val="single"/>
+        </w:rPr>
+      </w:pPr>
+      <w:r>
+        <w:rPr>
+          <w:sz w:val="24"/>
+          <w:u w:val="single"/>
+        </w:rPr>
+        <w:t>Para el desarrollo de la aplicación</w:t>
+      </w:r>
+    </w:p>
+    <w:p>
+      <w:pPr>
+        <w:pStyle w:val="Prrafodelista"/>
+        <w:numPr>
+          <w:ilvl w:val="1"/>
+          <w:numId w:val="1"/>
+        </w:numPr>
+        <w:rPr>
+          <w:sz w:val="24"/>
+        </w:rPr>
+      </w:pPr>
+      <w:r>
+        <w:rPr>
+          <w:sz w:val="24"/>
+        </w:rPr>
+        <w:t xml:space="preserve">Documentarse de </w:t>
+      </w:r>
+      <w:proofErr w:type="spellStart"/>
+      <w:r>
+        <w:rPr>
+          <w:sz w:val="24"/>
+        </w:rPr>
+        <w:t>OAuth</w:t>
+      </w:r>
+      <w:proofErr w:type="spellEnd"/>
+      <w:r>
+        <w:rPr>
+          <w:sz w:val="24"/>
+        </w:rPr>
+        <w:t xml:space="preserve"> 2.0</w:t>
+      </w:r>
+    </w:p>
+    <w:p>
+      <w:pPr>
+        <w:pStyle w:val="Prrafodelista"/>
+        <w:numPr>
+          <w:ilvl w:val="1"/>
+          <w:numId w:val="1"/>
+        </w:numPr>
+        <w:rPr>
+          <w:sz w:val="24"/>
+        </w:rPr>
+      </w:pPr>
+      <w:r>
+        <w:rPr>
+          <w:sz w:val="24"/>
+        </w:rPr>
+        <w:t xml:space="preserve">Integración de </w:t>
+      </w:r>
+      <w:proofErr w:type="spellStart"/>
+      <w:r>
+        <w:rPr>
+          <w:sz w:val="24"/>
+        </w:rPr>
+        <w:t>maven</w:t>
+      </w:r>
+      <w:proofErr w:type="spellEnd"/>
+      <w:r>
+        <w:rPr>
+          <w:sz w:val="24"/>
+        </w:rPr>
+        <w:t xml:space="preserve"> </w:t>
+      </w:r>
+      <w:proofErr w:type="spellStart"/>
+      <w:r>
+        <w:rPr>
+          <w:sz w:val="24"/>
+        </w:rPr>
+        <w:t>webApp</w:t>
+      </w:r>
+      <w:proofErr w:type="spellEnd"/>
+      <w:r>
+        <w:rPr>
+          <w:sz w:val="24"/>
+        </w:rPr>
+        <w:t xml:space="preserve"> con </w:t>
+      </w:r>
+      <w:proofErr w:type="spellStart"/>
+      <w:r>
+        <w:rPr>
+          <w:sz w:val="24"/>
+        </w:rPr>
+        <w:t>API´s</w:t>
+      </w:r>
+      <w:proofErr w:type="spellEnd"/>
+      <w:r>
+        <w:rPr>
+          <w:sz w:val="24"/>
+        </w:rPr>
+        <w:t xml:space="preserve"> externas (dependencias propias) </w:t>
+      </w:r>
+      <w:r>
+        <w:rPr>
+          <w:sz w:val="24"/>
+        </w:rPr>
+        <w:sym w:font="Wingdings" w:char="F0E0"/>
+      </w:r>
+      <w:r>
+        <w:rPr>
+          <w:sz w:val="24"/>
+        </w:rPr>
+        <w:t xml:space="preserve"> de </w:t>
+      </w:r>
+      <w:proofErr w:type="spellStart"/>
+      <w:r>
+        <w:rPr>
+          <w:sz w:val="24"/>
+        </w:rPr>
+        <w:t>war</w:t>
+      </w:r>
+      <w:proofErr w:type="spellEnd"/>
+      <w:r>
+        <w:rPr>
+          <w:sz w:val="24"/>
+        </w:rPr>
+        <w:t xml:space="preserve"> a </w:t>
+      </w:r>
+      <w:proofErr w:type="spellStart"/>
+      <w:r>
+        <w:rPr>
+          <w:sz w:val="24"/>
+        </w:rPr>
+        <w:t>war</w:t>
+      </w:r>
+      <w:proofErr w:type="spellEnd"/>
+    </w:p>
+    <w:p>
+      <w:pPr>
+        <w:pStyle w:val="Prrafodelista"/>
+        <w:numPr>
+          <w:ilvl w:val="1"/>
+          <w:numId w:val="1"/>
+        </w:numPr>
+        <w:rPr>
+          <w:sz w:val="24"/>
+        </w:rPr>
+      </w:pPr>
+      <w:r>
+        <w:rPr>
+          <w:sz w:val="24"/>
+        </w:rPr>
+        <w:t xml:space="preserve">Actualizar </w:t>
+      </w:r>
+      <w:r>
+        <w:rPr>
+          <w:sz w:val="24"/>
+        </w:rPr>
+        <w:t>documento de seguimiento SMBI</w:t>
+      </w:r>
+    </w:p>
+    <w:p>
+      <w:pPr>
+        <w:pStyle w:val="Prrafodelista"/>
+        <w:numPr>
+          <w:ilvl w:val="1"/>
+          <w:numId w:val="1"/>
+        </w:numPr>
+        <w:rPr>
+          <w:sz w:val="24"/>
+        </w:rPr>
+      </w:pPr>
+      <w:proofErr w:type="spellStart"/>
+      <w:r>
+        <w:rPr>
+          <w:sz w:val="24"/>
+        </w:rPr>
+        <w:t>JPAs</w:t>
+      </w:r>
+      <w:proofErr w:type="spellEnd"/>
+    </w:p>
+    <w:p>
+      <w:pPr>
+        <w:pStyle w:val="Prrafodelista"/>
+        <w:numPr>
+          <w:ilvl w:val="1"/>
+          <w:numId w:val="1"/>
+        </w:numPr>
+        <w:rPr>
+          <w:sz w:val="24"/>
+        </w:rPr>
+      </w:pPr>
+      <w:proofErr w:type="spellStart"/>
+      <w:r>
+        <w:rPr>
+          <w:sz w:val="24"/>
+        </w:rPr>
+        <w:t>Servlets</w:t>
+      </w:r>
+      <w:proofErr w:type="spellEnd"/>
+    </w:p>
+    <w:p>
+      <w:pPr>
+        <w:pStyle w:val="Prrafodelista"/>
+        <w:numPr>
+          <w:ilvl w:val="1"/>
+          <w:numId w:val="1"/>
+        </w:numPr>
+        <w:rPr>
+          <w:sz w:val="24"/>
+        </w:rPr>
+      </w:pPr>
+      <w:r>
+        <w:rPr>
+          <w:sz w:val="24"/>
+        </w:rPr>
+        <w:t>Test Unitarios</w:t>
+      </w:r>
+    </w:p>
+    <w:p>
+      <w:pPr>
+        <w:pStyle w:val="Prrafodelista"/>
+        <w:numPr>
+          <w:ilvl w:val="1"/>
+          <w:numId w:val="1"/>
+        </w:numPr>
+        <w:rPr>
+          <w:sz w:val="24"/>
+        </w:rPr>
+      </w:pPr>
+      <w:r>
+        <w:rPr>
+          <w:sz w:val="24"/>
+        </w:rPr>
+        <w:t>Log4j</w:t>
+      </w:r>
     </w:p>
     <w:p>
       <w:pPr>

</xml_diff>